<commit_message>
Tweaked figures for Doppler shift lab
</commit_message>
<xml_diff>
--- a/StudentGuideModule2/doppler_shift/moving_source.docx
+++ b/StudentGuideModule2/doppler_shift/moving_source.docx
@@ -11,8 +11,6 @@
           <w:szCs w:val="24"/>
         </w:rPr>
       </w:pPr>
-      <w:bookmarkStart w:id="0" w:name="_GoBack"/>
-      <w:bookmarkEnd w:id="0"/>
       <w:r>
         <w:rPr>
           <w:rFonts w:ascii="Times New Roman" w:hAnsi="Times New Roman" w:cs="Times New Roman"/>
@@ -23,132 +21,15 @@
         <mc:AlternateContent>
           <mc:Choice Requires="wps">
             <w:drawing>
-              <wp:anchor distT="0" distB="0" distL="114300" distR="114300" simplePos="0" relativeHeight="251735040" behindDoc="0" locked="0" layoutInCell="1" allowOverlap="1" wp14:anchorId="7D214279" wp14:editId="000026CE">
+              <wp:anchor distT="0" distB="0" distL="114300" distR="114300" simplePos="0" relativeHeight="251743232" behindDoc="0" locked="0" layoutInCell="1" allowOverlap="1" wp14:anchorId="4E961513" wp14:editId="6EB35D8E">
                 <wp:simplePos x="0" y="0"/>
                 <wp:positionH relativeFrom="column">
-                  <wp:posOffset>2683983</wp:posOffset>
+                  <wp:posOffset>2374958</wp:posOffset>
                 </wp:positionH>
                 <wp:positionV relativeFrom="paragraph">
-                  <wp:posOffset>-263525</wp:posOffset>
+                  <wp:posOffset>1094105</wp:posOffset>
                 </wp:positionV>
-                <wp:extent cx="445770" cy="453390"/>
-                <wp:effectExtent l="0" t="0" r="0" b="3810"/>
-                <wp:wrapNone/>
-                <wp:docPr id="76" name="Text Box 76"/>
-                <wp:cNvGraphicFramePr/>
-                <a:graphic xmlns:a="http://schemas.openxmlformats.org/drawingml/2006/main">
-                  <a:graphicData uri="http://schemas.microsoft.com/office/word/2010/wordprocessingShape">
-                    <wps:wsp>
-                      <wps:cNvSpPr txBox="1"/>
-                      <wps:spPr>
-                        <a:xfrm>
-                          <a:off x="0" y="0"/>
-                          <a:ext cx="445770" cy="453390"/>
-                        </a:xfrm>
-                        <a:prstGeom prst="rect">
-                          <a:avLst/>
-                        </a:prstGeom>
-                        <a:noFill/>
-                        <a:ln w="6350">
-                          <a:noFill/>
-                        </a:ln>
-                        <a:effectLst/>
-                      </wps:spPr>
-                      <wps:style>
-                        <a:lnRef idx="0">
-                          <a:schemeClr val="accent1"/>
-                        </a:lnRef>
-                        <a:fillRef idx="0">
-                          <a:schemeClr val="accent1"/>
-                        </a:fillRef>
-                        <a:effectRef idx="0">
-                          <a:schemeClr val="accent1"/>
-                        </a:effectRef>
-                        <a:fontRef idx="minor">
-                          <a:schemeClr val="dk1"/>
-                        </a:fontRef>
-                      </wps:style>
-                      <wps:txbx>
-                        <w:txbxContent>
-                          <w:p>
-                            <m:oMathPara>
-                              <m:oMath>
-                                <m:r>
-                                  <w:rPr>
-                                    <w:rFonts w:ascii="Cambria Math" w:hAnsi="Cambria Math"/>
-                                  </w:rPr>
-                                  <m:t>v</m:t>
-                                </m:r>
-                              </m:oMath>
-                            </m:oMathPara>
-                          </w:p>
-                        </w:txbxContent>
-                      </wps:txbx>
-                      <wps:bodyPr rot="0" spcFirstLastPara="0" vertOverflow="overflow" horzOverflow="overflow" vert="horz" wrap="square" lIns="91440" tIns="45720" rIns="91440" bIns="45720" numCol="1" spcCol="0" rtlCol="0" fromWordArt="0" anchor="t" anchorCtr="0" forceAA="0" compatLnSpc="1">
-                        <a:prstTxWarp prst="textNoShape">
-                          <a:avLst/>
-                        </a:prstTxWarp>
-                        <a:noAutofit/>
-                      </wps:bodyPr>
-                    </wps:wsp>
-                  </a:graphicData>
-                </a:graphic>
-                <wp14:sizeRelH relativeFrom="margin">
-                  <wp14:pctWidth>0</wp14:pctWidth>
-                </wp14:sizeRelH>
-                <wp14:sizeRelV relativeFrom="margin">
-                  <wp14:pctHeight>0</wp14:pctHeight>
-                </wp14:sizeRelV>
-              </wp:anchor>
-            </w:drawing>
-          </mc:Choice>
-          <mc:Fallback>
-            <w:pict>
-              <v:shapetype id="_x0000_t202" coordsize="21600,21600" o:spt="202" path="m,l,21600r21600,l21600,xe">
-                <v:stroke joinstyle="miter"/>
-                <v:path gradientshapeok="t" o:connecttype="rect"/>
-              </v:shapetype>
-              <v:shape id="Text Box 76" o:spid="_x0000_s1026" type="#_x0000_t202" style="position:absolute;margin-left:211.35pt;margin-top:-20.75pt;width:35.1pt;height:35.7pt;z-index:251735040;visibility:visible;mso-wrap-style:square;mso-width-percent:0;mso-height-percent:0;mso-wrap-distance-left:9pt;mso-wrap-distance-top:0;mso-wrap-distance-right:9pt;mso-wrap-distance-bottom:0;mso-position-horizontal:absolute;mso-position-horizontal-relative:text;mso-position-vertical:absolute;mso-position-vertical-relative:text;mso-width-percent:0;mso-height-percent:0;mso-width-relative:margin;mso-height-relative:margin;v-text-anchor:top" o:gfxdata="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" filled="f" stroked="f" strokeweight=".5pt">
-                <v:textbox>
-                  <w:txbxContent>
-                    <w:p>
-                      <m:oMathPara>
-                        <m:oMath>
-                          <m:r>
-                            <w:rPr>
-                              <w:rFonts w:ascii="Cambria Math" w:hAnsi="Cambria Math"/>
-                            </w:rPr>
-                            <m:t>v</m:t>
-                          </m:r>
-                        </m:oMath>
-                      </m:oMathPara>
-                    </w:p>
-                  </w:txbxContent>
-                </v:textbox>
-              </v:shape>
-            </w:pict>
-          </mc:Fallback>
-        </mc:AlternateContent>
-      </w:r>
-      <w:r>
-        <w:rPr>
-          <w:rFonts w:ascii="Times New Roman" w:hAnsi="Times New Roman" w:cs="Times New Roman"/>
-          <w:noProof/>
-          <w:sz w:val="24"/>
-          <w:szCs w:val="24"/>
-        </w:rPr>
-        <mc:AlternateContent>
-          <mc:Choice Requires="wps">
-            <w:drawing>
-              <wp:anchor distT="0" distB="0" distL="114300" distR="114300" simplePos="0" relativeHeight="251743232" behindDoc="0" locked="0" layoutInCell="1" allowOverlap="1" wp14:anchorId="6B7FFF40" wp14:editId="28702579">
-                <wp:simplePos x="0" y="0"/>
-                <wp:positionH relativeFrom="column">
-                  <wp:posOffset>2445488</wp:posOffset>
-                </wp:positionH>
-                <wp:positionV relativeFrom="paragraph">
-                  <wp:posOffset>1095153</wp:posOffset>
-                </wp:positionV>
-                <wp:extent cx="1477926" cy="754912"/>
+                <wp:extent cx="2430549" cy="754380"/>
                 <wp:effectExtent l="0" t="0" r="0" b="7620"/>
                 <wp:wrapNone/>
                 <wp:docPr id="80" name="Text Box 80"/>
@@ -160,7 +41,7 @@
                       <wps:spPr>
                         <a:xfrm>
                           <a:off x="0" y="0"/>
-                          <a:ext cx="1477926" cy="754912"/>
+                          <a:ext cx="2430549" cy="754380"/>
                         </a:xfrm>
                         <a:prstGeom prst="rect">
                           <a:avLst/>
@@ -194,6 +75,7 @@
                                 <w:rFonts w:ascii="Times New Roman" w:eastAsiaTheme="minorEastAsia" w:hAnsi="Times New Roman" w:cs="Times New Roman"/>
                               </w:rPr>
                             </w:pPr>
+                            <w:bookmarkStart w:id="0" w:name="_GoBack"/>
                             <w:proofErr w:type="gramStart"/>
                             <w:r>
                               <w:rPr>
@@ -316,7 +198,20 @@
                                 </m:sub>
                               </m:sSub>
                             </m:oMath>
+                            <w:r>
+                              <w:rPr>
+                                <w:rFonts w:ascii="Times New Roman" w:eastAsiaTheme="minorEastAsia" w:hAnsi="Times New Roman" w:cs="Times New Roman"/>
+                              </w:rPr>
+                              <w:t xml:space="preserve"> (zero, for </w:t>
+                            </w:r>
+                            <w:r>
+                              <w:rPr>
+                                <w:rFonts w:ascii="Times New Roman" w:eastAsiaTheme="minorEastAsia" w:hAnsi="Times New Roman" w:cs="Times New Roman"/>
+                              </w:rPr>
+                              <w:t>now)</w:t>
+                            </w:r>
                           </w:p>
+                          <w:bookmarkEnd w:id="0"/>
                           <w:p>
                             <w:pPr>
                               <w:rPr>
@@ -346,7 +241,11 @@
           </mc:Choice>
           <mc:Fallback>
             <w:pict>
-              <v:shape id="Text Box 80" o:spid="_x0000_s1027" type="#_x0000_t202" style="position:absolute;margin-left:192.55pt;margin-top:86.25pt;width:116.35pt;height:59.45pt;z-index:251743232;visibility:visible;mso-wrap-style:square;mso-width-percent:0;mso-height-percent:0;mso-wrap-distance-left:9pt;mso-wrap-distance-top:0;mso-wrap-distance-right:9pt;mso-wrap-distance-bottom:0;mso-position-horizontal:absolute;mso-position-horizontal-relative:text;mso-position-vertical:absolute;mso-position-vertical-relative:text;mso-width-percent:0;mso-height-percent:0;mso-width-relative:margin;mso-height-relative:margin;v-text-anchor:top" o:gfxdata="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" filled="f" stroked="f" strokeweight=".5pt">
+              <v:shapetype id="_x0000_t202" coordsize="21600,21600" o:spt="202" path="m,l,21600r21600,l21600,xe">
+                <v:stroke joinstyle="miter"/>
+                <v:path gradientshapeok="t" o:connecttype="rect"/>
+              </v:shapetype>
+              <v:shape id="Text Box 80" o:spid="_x0000_s1026" type="#_x0000_t202" style="position:absolute;margin-left:187pt;margin-top:86.15pt;width:191.4pt;height:59.4pt;z-index:251743232;visibility:visible;mso-wrap-style:square;mso-width-percent:0;mso-height-percent:0;mso-wrap-distance-left:9pt;mso-wrap-distance-top:0;mso-wrap-distance-right:9pt;mso-wrap-distance-bottom:0;mso-position-horizontal:absolute;mso-position-horizontal-relative:text;mso-position-vertical:absolute;mso-position-vertical-relative:text;mso-width-percent:0;mso-height-percent:0;mso-width-relative:margin;mso-height-relative:margin;v-text-anchor:top" o:gfxdata="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" filled="f" stroked="f" strokeweight=".5pt">
                 <v:textbox>
                   <w:txbxContent>
                     <w:p>
@@ -356,6 +255,7 @@
                           <w:rFonts w:ascii="Times New Roman" w:eastAsiaTheme="minorEastAsia" w:hAnsi="Times New Roman" w:cs="Times New Roman"/>
                         </w:rPr>
                       </w:pPr>
+                      <w:bookmarkStart w:id="1" w:name="_GoBack"/>
                       <w:proofErr w:type="gramStart"/>
                       <w:r>
                         <w:rPr>
@@ -478,13 +378,139 @@
                           </m:sub>
                         </m:sSub>
                       </m:oMath>
+                      <w:r>
+                        <w:rPr>
+                          <w:rFonts w:ascii="Times New Roman" w:eastAsiaTheme="minorEastAsia" w:hAnsi="Times New Roman" w:cs="Times New Roman"/>
+                        </w:rPr>
+                        <w:t xml:space="preserve"> (zero, for </w:t>
+                      </w:r>
+                      <w:r>
+                        <w:rPr>
+                          <w:rFonts w:ascii="Times New Roman" w:eastAsiaTheme="minorEastAsia" w:hAnsi="Times New Roman" w:cs="Times New Roman"/>
+                        </w:rPr>
+                        <w:t>now)</w:t>
+                      </w:r>
                     </w:p>
+                    <w:bookmarkEnd w:id="1"/>
                     <w:p>
                       <w:pPr>
                         <w:rPr>
                           <w:rFonts w:ascii="Times New Roman" w:eastAsiaTheme="minorEastAsia" w:hAnsi="Times New Roman" w:cs="Times New Roman"/>
                         </w:rPr>
                       </w:pPr>
+                    </w:p>
+                  </w:txbxContent>
+                </v:textbox>
+              </v:shape>
+            </w:pict>
+          </mc:Fallback>
+        </mc:AlternateContent>
+      </w:r>
+      <w:r>
+        <w:rPr>
+          <w:rFonts w:ascii="Times New Roman" w:hAnsi="Times New Roman" w:cs="Times New Roman"/>
+          <w:noProof/>
+          <w:sz w:val="24"/>
+          <w:szCs w:val="24"/>
+        </w:rPr>
+        <mc:AlternateContent>
+          <mc:Choice Requires="wps">
+            <w:drawing>
+              <wp:anchor distT="0" distB="0" distL="114300" distR="114300" simplePos="0" relativeHeight="251735040" behindDoc="0" locked="0" layoutInCell="1" allowOverlap="1" wp14:anchorId="366E6E33" wp14:editId="45865C77">
+                <wp:simplePos x="0" y="0"/>
+                <wp:positionH relativeFrom="column">
+                  <wp:posOffset>2683983</wp:posOffset>
+                </wp:positionH>
+                <wp:positionV relativeFrom="paragraph">
+                  <wp:posOffset>-263525</wp:posOffset>
+                </wp:positionV>
+                <wp:extent cx="445770" cy="453390"/>
+                <wp:effectExtent l="0" t="0" r="0" b="3810"/>
+                <wp:wrapNone/>
+                <wp:docPr id="76" name="Text Box 76"/>
+                <wp:cNvGraphicFramePr/>
+                <a:graphic xmlns:a="http://schemas.openxmlformats.org/drawingml/2006/main">
+                  <a:graphicData uri="http://schemas.microsoft.com/office/word/2010/wordprocessingShape">
+                    <wps:wsp>
+                      <wps:cNvSpPr txBox="1"/>
+                      <wps:spPr>
+                        <a:xfrm>
+                          <a:off x="0" y="0"/>
+                          <a:ext cx="445770" cy="453390"/>
+                        </a:xfrm>
+                        <a:prstGeom prst="rect">
+                          <a:avLst/>
+                        </a:prstGeom>
+                        <a:noFill/>
+                        <a:ln w="6350">
+                          <a:noFill/>
+                        </a:ln>
+                        <a:effectLst/>
+                      </wps:spPr>
+                      <wps:style>
+                        <a:lnRef idx="0">
+                          <a:schemeClr val="accent1"/>
+                        </a:lnRef>
+                        <a:fillRef idx="0">
+                          <a:schemeClr val="accent1"/>
+                        </a:fillRef>
+                        <a:effectRef idx="0">
+                          <a:schemeClr val="accent1"/>
+                        </a:effectRef>
+                        <a:fontRef idx="minor">
+                          <a:schemeClr val="dk1"/>
+                        </a:fontRef>
+                      </wps:style>
+                      <wps:txbx>
+                        <w:txbxContent>
+                          <w:p>
+                            <m:oMathPara>
+                              <m:oMath>
+                                <m:r>
+                                  <w:rPr>
+                                    <w:rFonts w:ascii="Cambria Math" w:hAnsi="Cambria Math"/>
+                                  </w:rPr>
+                                  <m:t>v</m:t>
+                                </m:r>
+                              </m:oMath>
+                            </m:oMathPara>
+                          </w:p>
+                        </w:txbxContent>
+                      </wps:txbx>
+                      <wps:bodyPr rot="0" spcFirstLastPara="0" vertOverflow="overflow" horzOverflow="overflow" vert="horz" wrap="square" lIns="91440" tIns="45720" rIns="91440" bIns="45720" numCol="1" spcCol="0" rtlCol="0" fromWordArt="0" anchor="t" anchorCtr="0" forceAA="0" compatLnSpc="1">
+                        <a:prstTxWarp prst="textNoShape">
+                          <a:avLst/>
+                        </a:prstTxWarp>
+                        <a:noAutofit/>
+                      </wps:bodyPr>
+                    </wps:wsp>
+                  </a:graphicData>
+                </a:graphic>
+                <wp14:sizeRelH relativeFrom="margin">
+                  <wp14:pctWidth>0</wp14:pctWidth>
+                </wp14:sizeRelH>
+                <wp14:sizeRelV relativeFrom="margin">
+                  <wp14:pctHeight>0</wp14:pctHeight>
+                </wp14:sizeRelV>
+              </wp:anchor>
+            </w:drawing>
+          </mc:Choice>
+          <mc:Fallback>
+            <w:pict>
+              <v:shape id="Text Box 76" o:spid="_x0000_s1027" type="#_x0000_t202" style="position:absolute;margin-left:211.35pt;margin-top:-20.75pt;width:35.1pt;height:35.7pt;z-index:251735040;visibility:visible;mso-wrap-style:square;mso-width-percent:0;mso-height-percent:0;mso-wrap-distance-left:9pt;mso-wrap-distance-top:0;mso-wrap-distance-right:9pt;mso-wrap-distance-bottom:0;mso-position-horizontal:absolute;mso-position-horizontal-relative:text;mso-position-vertical:absolute;mso-position-vertical-relative:text;mso-width-percent:0;mso-height-percent:0;mso-width-relative:margin;mso-height-relative:margin;v-text-anchor:top" o:gfxdata="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" filled="f" stroked="f" strokeweight=".5pt">
+                <v:textbox>
+                  <w:txbxContent>
+                    <w:p>
+                      <m:oMathPara>
+                        <m:oMath>
+                          <m:r>
+                            <w:rPr>
+                              <w:rFonts w:ascii="Cambria Math" w:hAnsi="Cambria Math"/>
+                            </w:rPr>
+                            <m:t>v</m:t>
+                          </m:r>
+                        </m:oMath>
+                      </m:oMathPara>
                     </w:p>
                   </w:txbxContent>
                 </v:textbox>
@@ -585,13 +611,7 @@
                                 <w:rPr>
                                   <w:rFonts w:ascii="Cambria Math" w:hAnsi="Cambria Math" w:cs="Times New Roman"/>
                                 </w:rPr>
-                                <m:t>f</m:t>
-                              </m:r>
-                              <m:r>
-                                <w:rPr>
-                                  <w:rFonts w:ascii="Cambria Math" w:hAnsi="Cambria Math" w:cs="Times New Roman"/>
-                                </w:rPr>
-                                <m:t>'</m:t>
+                                <m:t>f'</m:t>
                               </m:r>
                             </m:oMath>
                           </w:p>

</xml_diff>